<commit_message>
Updated With Class Diagram & Use Case Diagram
</commit_message>
<xml_diff>
--- a/InnovaStay_HMS_Project_Documentation (Sprint).docx
+++ b/InnovaStay_HMS_Project_Documentation (Sprint).docx
@@ -273,7 +273,15 @@
     </w:p>
     <w:p>
       <w:r>
-        <w:t>The InnovaStay Hotel Management System (HMS) is a backend-driven enterprise application designed to automate and streamline hotel operations. Built using the Spring Boot framework, it integrates multiple core hotel management functionalities—such as room booking, amenities tracking, payments, and customer reviews—within a scalable microservice-ready architecture. The system provides robust RESTful APIs tested with Postman, documented using Swagger/OpenAPI, and validated through JUnit and Mockito test cases. This backend-first approach ensures reliability, modularity, and data consistency across all modules, enabling future frontend or mobile integration.</w:t>
+        <w:t xml:space="preserve">The InnovaStay Hotel Management System (HMS) is a backend-driven enterprise application designed to automate and streamline hotel operations. Built using the Spring Boot framework, it integrates multiple core hotel management functionalities—such as room booking, amenities tracking, payments, and customer reviews—within a scalable microservice-ready architecture. The system provides robust RESTful APIs </w:t>
+      </w:r>
+      <w:proofErr w:type="gramStart"/>
+      <w:r>
+        <w:t>tested</w:t>
+      </w:r>
+      <w:proofErr w:type="gramEnd"/>
+      <w:r>
+        <w:t xml:space="preserve"> with Postman, documented using Swagger/OpenAPI, and validated through JUnit and Mockito test cases. This backend-first approach ensures reliability, modularity, and data consistency across all modules, enabling future frontend or mobile integration.</w:t>
       </w:r>
     </w:p>
     <w:p>
@@ -292,7 +300,15 @@
     </w:p>
     <w:p>
       <w:r>
-        <w:t>In the hospitality industry, data consistency and operational efficiency are critical. Many existing systems are monolithic or outdated, leading to poor scalability and high maintenance costs. The motivation behind developing InnovaStay HMS was to:</w:t>
+        <w:t xml:space="preserve">In the hospitality industry, data consistency and operational efficiency are critical. </w:t>
+      </w:r>
+      <w:proofErr w:type="gramStart"/>
+      <w:r>
+        <w:t>Many</w:t>
+      </w:r>
+      <w:proofErr w:type="gramEnd"/>
+      <w:r>
+        <w:t xml:space="preserve"> existing systems are monolithic or outdated, leading to poor scalability and high maintenance costs. The motivation behind developing InnovaStay HMS was to:</w:t>
       </w:r>
       <w:r>
         <w:br/>
@@ -351,7 +367,15 @@
     </w:p>
     <w:p>
       <w:r>
-        <w:t>This project bridges theoretical knowledge and real-world hotel management challenges, providing hands-on exposure to full backend lifecycle development.</w:t>
+        <w:t xml:space="preserve">This project bridges theoretical knowledge and real-world hotel management challenges, providing </w:t>
+      </w:r>
+      <w:proofErr w:type="gramStart"/>
+      <w:r>
+        <w:t>hands-on</w:t>
+      </w:r>
+      <w:proofErr w:type="gramEnd"/>
+      <w:r>
+        <w:t xml:space="preserve"> exposure to full backend lifecycle development.</w:t>
       </w:r>
     </w:p>
     <w:p>
@@ -560,8 +584,21 @@
             <w:tcW w:w="2880" w:type="dxa"/>
           </w:tcPr>
           <w:p>
+            <w:proofErr w:type="gramStart"/>
             <w:r>
-              <w:t>Many-to-One with Room Type; One-to-Many with Reservation.</w:t>
+              <w:t>Many-to-One</w:t>
+            </w:r>
+            <w:proofErr w:type="gramEnd"/>
+            <w:r>
+              <w:t xml:space="preserve"> with Room Type; </w:t>
+            </w:r>
+            <w:proofErr w:type="gramStart"/>
+            <w:r>
+              <w:t>One-to-Many</w:t>
+            </w:r>
+            <w:proofErr w:type="gramEnd"/>
+            <w:r>
+              <w:t xml:space="preserve"> with Reservation.</w:t>
             </w:r>
           </w:p>
         </w:tc>
@@ -592,8 +629,13 @@
             <w:tcW w:w="2880" w:type="dxa"/>
           </w:tcPr>
           <w:p>
+            <w:proofErr w:type="gramStart"/>
             <w:r>
-              <w:t>One-to-Many with Room.</w:t>
+              <w:t>One-to-Many</w:t>
+            </w:r>
+            <w:proofErr w:type="gramEnd"/>
+            <w:r>
+              <w:t xml:space="preserve"> with Room.</w:t>
             </w:r>
           </w:p>
         </w:tc>
@@ -656,8 +698,21 @@
             <w:tcW w:w="2880" w:type="dxa"/>
           </w:tcPr>
           <w:p>
+            <w:proofErr w:type="gramStart"/>
             <w:r>
-              <w:t>Many-to-One with Room; One-to-Many with Payment.</w:t>
+              <w:t>Many-to-One</w:t>
+            </w:r>
+            <w:proofErr w:type="gramEnd"/>
+            <w:r>
+              <w:t xml:space="preserve"> with Room; </w:t>
+            </w:r>
+            <w:proofErr w:type="gramStart"/>
+            <w:r>
+              <w:t>One-to-Many</w:t>
+            </w:r>
+            <w:proofErr w:type="gramEnd"/>
+            <w:r>
+              <w:t xml:space="preserve"> with Payment.</w:t>
             </w:r>
           </w:p>
         </w:tc>
@@ -678,8 +733,13 @@
             <w:tcW w:w="2880" w:type="dxa"/>
           </w:tcPr>
           <w:p>
+            <w:proofErr w:type="gramStart"/>
             <w:r>
-              <w:t>Handles payment transactions, status, and linkage to reservations.</w:t>
+              <w:t>Handles</w:t>
+            </w:r>
+            <w:proofErr w:type="gramEnd"/>
+            <w:r>
+              <w:t xml:space="preserve"> payment transactions, status, and linkage to reservations.</w:t>
             </w:r>
           </w:p>
         </w:tc>
@@ -688,8 +748,13 @@
             <w:tcW w:w="2880" w:type="dxa"/>
           </w:tcPr>
           <w:p>
+            <w:proofErr w:type="gramStart"/>
             <w:r>
-              <w:t>Many-to-One with Reservation.</w:t>
+              <w:t>Many-to-One</w:t>
+            </w:r>
+            <w:proofErr w:type="gramEnd"/>
+            <w:r>
+              <w:t xml:space="preserve"> with Reservation.</w:t>
             </w:r>
           </w:p>
         </w:tc>
@@ -703,7 +768,10 @@
         <w:t xml:space="preserve">4. </w:t>
       </w:r>
       <w:r>
-        <w:t>DEVELOPMENT PROCESS OF THE PROJECT</w:t>
+        <w:t>DEVELOPMENT</w:t>
+      </w:r>
+      <w:r>
+        <w:t xml:space="preserve"> OF THE PROJECT</w:t>
       </w:r>
     </w:p>
     <w:p>
@@ -1312,7 +1380,21 @@
           <w:sz w:val="24"/>
           <w:szCs w:val="24"/>
         </w:rPr>
-        <w:t>Developed Global Exception Handling using @ControllerAdvice and custom exceptions.</w:t>
+        <w:t xml:space="preserve">Developed Global Exception Handling </w:t>
+      </w:r>
+      <w:r>
+        <w:rPr>
+          <w:sz w:val="24"/>
+          <w:szCs w:val="24"/>
+        </w:rPr>
+        <w:t>using Controller Advice</w:t>
+      </w:r>
+      <w:r>
+        <w:rPr>
+          <w:sz w:val="24"/>
+          <w:szCs w:val="24"/>
+        </w:rPr>
+        <w:t xml:space="preserve"> and custom exceptions.</w:t>
       </w:r>
     </w:p>
     <w:p>
@@ -1489,13 +1571,13 @@
         <w:rPr>
           <w:color w:val="1B1C1D"/>
         </w:rPr>
-        <w:t>This project was instrumental in developing the following technical competencies</w:t>
+        <w:t xml:space="preserve">This project was instrumental in developing the following technical </w:t>
       </w:r>
       <w:r>
         <w:rPr>
           <w:color w:val="1B1C1D"/>
         </w:rPr>
-        <w:t xml:space="preserve"> </w:t>
+        <w:t>competencies</w:t>
       </w:r>
       <w:r>
         <w:rPr>
@@ -1534,7 +1616,20 @@
           <w:u w:val="single"/>
           <w:bdr w:val="none" w:sz="0" w:space="0" w:color="auto" w:frame="1"/>
         </w:rPr>
-        <w:t>System Architecture :</w:t>
+        <w:t xml:space="preserve">System </w:t>
+      </w:r>
+      <w:r>
+        <w:rPr>
+          <w:rFonts w:asciiTheme="minorHAnsi" w:hAnsiTheme="minorHAnsi"/>
+          <w:b/>
+          <w:bCs/>
+          <w:color w:val="1B1C1D"/>
+          <w:sz w:val="28"/>
+          <w:szCs w:val="28"/>
+          <w:u w:val="single"/>
+          <w:bdr w:val="none" w:sz="0" w:space="0" w:color="auto" w:frame="1"/>
+        </w:rPr>
+        <w:t>Architecture:</w:t>
       </w:r>
       <w:r>
         <w:rPr>
@@ -2077,28 +2172,261 @@
       <w:pPr>
         <w:pStyle w:val="Heading1"/>
       </w:pPr>
+      <w:r>
+        <w:t>6</w:t>
+      </w:r>
+      <w:r>
+        <w:t xml:space="preserve">. </w:t>
+      </w:r>
+      <w:r>
+        <w:t xml:space="preserve">DIAGRAMS :-     </w:t>
+      </w:r>
+      <w:r>
+        <w:rPr>
+          <w:noProof/>
+        </w:rPr>
+        <w:drawing>
+          <wp:inline distT="0" distB="0" distL="0" distR="0" wp14:anchorId="2A39D41C" wp14:editId="0C375F33">
+            <wp:extent cx="5486400" cy="5975350"/>
+            <wp:effectExtent l="0" t="0" r="0" b="6350"/>
+            <wp:docPr id="378414025" name="Picture 3"/>
+            <wp:cNvGraphicFramePr>
+              <a:graphicFrameLocks xmlns:a="http://schemas.openxmlformats.org/drawingml/2006/main" noChangeAspect="1"/>
+            </wp:cNvGraphicFramePr>
+            <a:graphic xmlns:a="http://schemas.openxmlformats.org/drawingml/2006/main">
+              <a:graphicData uri="http://schemas.openxmlformats.org/drawingml/2006/picture">
+                <pic:pic xmlns:pic="http://schemas.openxmlformats.org/drawingml/2006/picture">
+                  <pic:nvPicPr>
+                    <pic:cNvPr id="378414025" name="Picture 378414025"/>
+                    <pic:cNvPicPr/>
+                  </pic:nvPicPr>
+                  <pic:blipFill>
+                    <a:blip r:embed="rId11"/>
+                    <a:stretch>
+                      <a:fillRect/>
+                    </a:stretch>
+                  </pic:blipFill>
+                  <pic:spPr>
+                    <a:xfrm>
+                      <a:off x="0" y="0"/>
+                      <a:ext cx="5486400" cy="5975350"/>
+                    </a:xfrm>
+                    <a:prstGeom prst="rect">
+                      <a:avLst/>
+                    </a:prstGeom>
+                  </pic:spPr>
+                </pic:pic>
+              </a:graphicData>
+            </a:graphic>
+          </wp:inline>
+        </w:drawing>
+      </w:r>
     </w:p>
     <w:p>
-      <w:pPr>
-        <w:pStyle w:val="Heading1"/>
-      </w:pPr>
-      <w:r>
-        <w:t>6. CONCLUSION</w:t>
+      <w:r>
+        <w:rPr>
+          <w:noProof/>
+        </w:rPr>
+        <w:drawing>
+          <wp:inline distT="0" distB="0" distL="0" distR="0" wp14:anchorId="03FC5A7F" wp14:editId="6AC713EC">
+            <wp:extent cx="5486400" cy="7181850"/>
+            <wp:effectExtent l="0" t="0" r="0" b="0"/>
+            <wp:docPr id="952917387" name="Picture 1"/>
+            <wp:cNvGraphicFramePr>
+              <a:graphicFrameLocks xmlns:a="http://schemas.openxmlformats.org/drawingml/2006/main" noChangeAspect="1"/>
+            </wp:cNvGraphicFramePr>
+            <a:graphic xmlns:a="http://schemas.openxmlformats.org/drawingml/2006/main">
+              <a:graphicData uri="http://schemas.openxmlformats.org/drawingml/2006/picture">
+                <pic:pic xmlns:pic="http://schemas.openxmlformats.org/drawingml/2006/picture">
+                  <pic:nvPicPr>
+                    <pic:cNvPr id="952917387" name="Picture 952917387"/>
+                    <pic:cNvPicPr/>
+                  </pic:nvPicPr>
+                  <pic:blipFill>
+                    <a:blip r:embed="rId11"/>
+                    <a:stretch>
+                      <a:fillRect/>
+                    </a:stretch>
+                  </pic:blipFill>
+                  <pic:spPr>
+                    <a:xfrm>
+                      <a:off x="0" y="0"/>
+                      <a:ext cx="5486400" cy="7181850"/>
+                    </a:xfrm>
+                    <a:prstGeom prst="rect">
+                      <a:avLst/>
+                    </a:prstGeom>
+                  </pic:spPr>
+                </pic:pic>
+              </a:graphicData>
+            </a:graphic>
+          </wp:inline>
+        </w:drawing>
       </w:r>
     </w:p>
     <w:p>
       <w:pPr>
-        <w:rPr>
+        <w:pStyle w:val="NormalWeb"/>
+        <w:spacing w:before="0" w:beforeAutospacing="0" w:after="0" w:afterAutospacing="0"/>
+        <w:jc w:val="center"/>
+        <w:rPr>
+          <w:rFonts w:asciiTheme="minorHAnsi" w:hAnsiTheme="minorHAnsi" w:cs="Arial"/>
+          <w:b/>
+          <w:bCs/>
+          <w:color w:val="1B1C1D"/>
+        </w:rPr>
+      </w:pPr>
+      <w:proofErr w:type="gramStart"/>
+      <w:r>
+        <w:rPr>
+          <w:rFonts w:asciiTheme="minorHAnsi" w:hAnsiTheme="minorHAnsi" w:cs="Arial"/>
+          <w:b/>
+          <w:bCs/>
+          <w:color w:val="1B1C1D"/>
+        </w:rPr>
+        <w:t>FIG:-</w:t>
+      </w:r>
+      <w:proofErr w:type="gramEnd"/>
+      <w:r>
+        <w:rPr>
+          <w:rFonts w:asciiTheme="minorHAnsi" w:hAnsiTheme="minorHAnsi" w:cs="Arial"/>
+          <w:b/>
+          <w:bCs/>
+          <w:color w:val="1B1C1D"/>
+        </w:rPr>
+        <w:t xml:space="preserve"> </w:t>
+      </w:r>
+      <w:proofErr w:type="gramStart"/>
+      <w:r>
+        <w:rPr>
+          <w:rFonts w:asciiTheme="minorHAnsi" w:hAnsiTheme="minorHAnsi" w:cs="Arial"/>
+          <w:b/>
+          <w:bCs/>
+          <w:color w:val="1B1C1D"/>
+        </w:rPr>
+        <w:t>1 :</w:t>
+      </w:r>
+      <w:proofErr w:type="gramEnd"/>
+      <w:r>
+        <w:rPr>
+          <w:rFonts w:asciiTheme="minorHAnsi" w:hAnsiTheme="minorHAnsi" w:cs="Arial"/>
+          <w:b/>
+          <w:bCs/>
+          <w:color w:val="1B1C1D"/>
+        </w:rPr>
+        <w:t xml:space="preserve">- </w:t>
+      </w:r>
+      <w:r>
+        <w:rPr>
+          <w:rFonts w:asciiTheme="minorHAnsi" w:hAnsiTheme="minorHAnsi" w:cs="Arial"/>
+          <w:b/>
+          <w:bCs/>
+          <w:color w:val="1B1C1D"/>
+        </w:rPr>
+        <w:t>USE CASE IMAGE</w:t>
+      </w:r>
+    </w:p>
+    <w:p>
+      <w:pPr>
+        <w:pStyle w:val="Heading1"/>
+      </w:pPr>
+      <w:r>
+        <w:rPr>
+          <w:noProof/>
+        </w:rPr>
+        <w:lastRenderedPageBreak/>
+        <w:drawing>
+          <wp:inline distT="0" distB="0" distL="0" distR="0" wp14:anchorId="6CECBD0C" wp14:editId="74FF904E">
+            <wp:extent cx="4905375" cy="6254750"/>
+            <wp:effectExtent l="0" t="0" r="9525" b="0"/>
+            <wp:docPr id="1804156958" name="Picture 2"/>
+            <wp:cNvGraphicFramePr>
+              <a:graphicFrameLocks xmlns:a="http://schemas.openxmlformats.org/drawingml/2006/main" noChangeAspect="1"/>
+            </wp:cNvGraphicFramePr>
+            <a:graphic xmlns:a="http://schemas.openxmlformats.org/drawingml/2006/main">
+              <a:graphicData uri="http://schemas.openxmlformats.org/drawingml/2006/picture">
+                <pic:pic xmlns:pic="http://schemas.openxmlformats.org/drawingml/2006/picture">
+                  <pic:nvPicPr>
+                    <pic:cNvPr id="1804156958" name="Picture 1804156958"/>
+                    <pic:cNvPicPr/>
+                  </pic:nvPicPr>
+                  <pic:blipFill>
+                    <a:blip r:embed="rId12"/>
+                    <a:stretch>
+                      <a:fillRect/>
+                    </a:stretch>
+                  </pic:blipFill>
+                  <pic:spPr>
+                    <a:xfrm>
+                      <a:off x="0" y="0"/>
+                      <a:ext cx="4905375" cy="6254750"/>
+                    </a:xfrm>
+                    <a:prstGeom prst="rect">
+                      <a:avLst/>
+                    </a:prstGeom>
+                  </pic:spPr>
+                </pic:pic>
+              </a:graphicData>
+            </a:graphic>
+          </wp:inline>
+        </w:drawing>
+      </w:r>
+    </w:p>
+    <w:p/>
+    <w:p>
+      <w:pPr>
+        <w:jc w:val="center"/>
+        <w:rPr>
+          <w:b/>
+          <w:bCs/>
           <w:sz w:val="28"/>
           <w:szCs w:val="28"/>
-        </w:rPr>
-      </w:pPr>
-      <w:r>
-        <w:rPr>
+          <w:u w:val="single"/>
+        </w:rPr>
+      </w:pPr>
+      <w:r>
+        <w:rPr>
+          <w:b/>
+          <w:bCs/>
           <w:sz w:val="28"/>
           <w:szCs w:val="28"/>
-        </w:rPr>
-        <w:t>The InnovaStay HMS project is a robust backend solution built with modern Java frameworks to manage hotel operations efficiently. Through this project, I gained significant exposure to real-world backend development cycles, industry-standard design patterns, and testing methodologies. In the future, the project can be extended to include frontend integration, authentication via Spring Security &amp; JWT, and cloud deployment with Docker. This project not only enhanced my technical skillset but also reinforced my understanding of software design, testing, and documentation in professional enterprise environments.</w:t>
+          <w:u w:val="single"/>
+        </w:rPr>
+        <w:t>FIG 2 :- CLASS DIAGRAM</w:t>
+      </w:r>
+    </w:p>
+    <w:p>
+      <w:pPr>
+        <w:pStyle w:val="Heading1"/>
+      </w:pPr>
+      <w:r>
+        <w:t>7</w:t>
+      </w:r>
+      <w:r>
+        <w:t>. CONCLUSION</w:t>
+      </w:r>
+    </w:p>
+    <w:p>
+      <w:pPr>
+        <w:rPr>
+          <w:sz w:val="28"/>
+          <w:szCs w:val="28"/>
+        </w:rPr>
+      </w:pPr>
+      <w:r>
+        <w:rPr>
+          <w:sz w:val="28"/>
+          <w:szCs w:val="28"/>
+        </w:rPr>
+        <w:t xml:space="preserve">The InnovaStay HMS project is a robust backend solution built with modern Java frameworks to manage hotel operations efficiently. Through this project, I gained significant exposure to real-world </w:t>
+      </w:r>
+      <w:r>
+        <w:rPr>
+          <w:sz w:val="28"/>
+          <w:szCs w:val="28"/>
+        </w:rPr>
+        <w:lastRenderedPageBreak/>
+        <w:t>backend development cycles, industry-standard design patterns, and testing methodologies. In the future, the project can be extended to include frontend integration, authentication via Spring Security &amp; JWT, and cloud deployment with Docker. This project not only enhanced my technical skillset but also reinforced my understanding of software design, testing, and documentation in professional enterprise environments.</w:t>
       </w:r>
     </w:p>
     <w:p>
@@ -2122,6 +2450,30 @@
         </w:rPr>
         <w:t>Ultimately, InnovaStay HMS represents a successful synthesis of modern technology and disciplined engineering practices. It stands as a testament to my capability to translate complex business requirements into a well-architected, test-driven, and scalable solution. The experience has solidified my readiness to contribute effectively to challenging backend development projects and deliver software that is not only functional but also robust, maintainable, and aligned with industry best practices.</w:t>
       </w:r>
+    </w:p>
+    <w:p>
+      <w:pPr>
+        <w:spacing w:after="240" w:line="240" w:lineRule="auto"/>
+        <w:rPr>
+          <w:rFonts w:eastAsia="Times New Roman" w:cs="Arial"/>
+          <w:color w:val="1B1C1D"/>
+          <w:sz w:val="28"/>
+          <w:szCs w:val="28"/>
+          <w:lang w:val="en-IN" w:eastAsia="en-IN"/>
+        </w:rPr>
+      </w:pPr>
+    </w:p>
+    <w:p>
+      <w:pPr>
+        <w:spacing w:after="240" w:line="240" w:lineRule="auto"/>
+        <w:rPr>
+          <w:rFonts w:eastAsia="Times New Roman" w:cs="Arial"/>
+          <w:color w:val="1B1C1D"/>
+          <w:sz w:val="28"/>
+          <w:szCs w:val="28"/>
+          <w:lang w:val="en-IN" w:eastAsia="en-IN"/>
+        </w:rPr>
+      </w:pPr>
     </w:p>
     <w:p>
       <w:pPr>
@@ -2139,6 +2491,56 @@
     </w:sectPr>
   </w:body>
 </w:document>
+</file>
+
+<file path=word/endnotes.xml><?xml version="1.0" encoding="utf-8"?>
+<w:endnotes xmlns:wpc="http://schemas.microsoft.com/office/word/2010/wordprocessingCanvas" xmlns:cx="http://schemas.microsoft.com/office/drawing/2014/chartex" xmlns:cx1="http://schemas.microsoft.com/office/drawing/2015/9/8/chartex" xmlns:cx2="http://schemas.microsoft.com/office/drawing/2015/10/21/chartex" xmlns:cx3="http://schemas.microsoft.com/office/drawing/2016/5/9/chartex" xmlns:cx4="http://schemas.microsoft.com/office/drawing/2016/5/10/chartex" xmlns:cx5="http://schemas.microsoft.com/office/drawing/2016/5/11/chartex" xmlns:cx6="http://schemas.microsoft.com/office/drawing/2016/5/12/chartex" xmlns:cx7="http://schemas.microsoft.com/office/drawing/2016/5/13/chartex" xmlns:cx8="http://schemas.microsoft.com/office/drawing/2016/5/14/chartex" xmlns:mc="http://schemas.openxmlformats.org/markup-compatibility/2006" xmlns:aink="http://schemas.microsoft.com/office/drawing/2016/ink" xmlns:am3d="http://schemas.microsoft.com/office/drawing/2017/model3d" xmlns:o="urn:schemas-microsoft-com:office:office" xmlns:oel="http://schemas.microsoft.com/office/2019/extlst" xmlns:r="http://schemas.openxmlformats.org/officeDocument/2006/relationships" xmlns:m="http://schemas.openxmlformats.org/officeDocument/2006/math" xmlns:v="urn:schemas-microsoft-com:vml" xmlns:wp14="http://schemas.microsoft.com/office/word/2010/wordprocessingDrawing" xmlns:wp="http://schemas.openxmlformats.org/drawingml/2006/wordprocessingDrawing" xmlns:w10="urn:schemas-microsoft-com:office:word" xmlns:w="http://schemas.openxmlformats.org/wordprocessingml/2006/main" xmlns:w14="http://schemas.microsoft.com/office/word/2010/wordml" xmlns:w15="http://schemas.microsoft.com/office/word/2012/wordml" xmlns:w16cex="http://schemas.microsoft.com/office/word/2018/wordml/cex" xmlns:w16cid="http://schemas.microsoft.com/office/word/2016/wordml/cid" xmlns:w16="http://schemas.microsoft.com/office/word/2018/wordml" xmlns:w16du="http://schemas.microsoft.com/office/word/2023/wordml/word16du" xmlns:w16sdtdh="http://schemas.microsoft.com/office/word/2020/wordml/sdtdatahash" xmlns:w16sdtfl="http://schemas.microsoft.com/office/word/2024/wordml/sdtformatlock" xmlns:w16se="http://schemas.microsoft.com/office/word/2015/wordml/symex" xmlns:wpg="http://schemas.microsoft.com/office/word/2010/wordprocessingGroup" xmlns:wpi="http://schemas.microsoft.com/office/word/2010/wordprocessingInk" xmlns:wne="http://schemas.microsoft.com/office/word/2006/wordml" xmlns:wps="http://schemas.microsoft.com/office/word/2010/wordprocessingShape" mc:Ignorable="w14 w15 w16se w16cid w16 w16cex w16sdtdh w16sdtfl w16du wp14">
+  <w:endnote w:type="separator" w:id="-1">
+    <w:p>
+      <w:pPr>
+        <w:spacing w:after="0" w:line="240" w:lineRule="auto"/>
+      </w:pPr>
+      <w:r>
+        <w:separator/>
+      </w:r>
+    </w:p>
+  </w:endnote>
+  <w:endnote w:type="continuationSeparator" w:id="0">
+    <w:p>
+      <w:pPr>
+        <w:spacing w:after="0" w:line="240" w:lineRule="auto"/>
+      </w:pPr>
+      <w:r>
+        <w:continuationSeparator/>
+      </w:r>
+    </w:p>
+  </w:endnote>
+</w:endnotes>
+</file>
+
+<file path=word/footnotes.xml><?xml version="1.0" encoding="utf-8"?>
+<w:footnotes xmlns:wpc="http://schemas.microsoft.com/office/word/2010/wordprocessingCanvas" xmlns:cx="http://schemas.microsoft.com/office/drawing/2014/chartex" xmlns:cx1="http://schemas.microsoft.com/office/drawing/2015/9/8/chartex" xmlns:cx2="http://schemas.microsoft.com/office/drawing/2015/10/21/chartex" xmlns:cx3="http://schemas.microsoft.com/office/drawing/2016/5/9/chartex" xmlns:cx4="http://schemas.microsoft.com/office/drawing/2016/5/10/chartex" xmlns:cx5="http://schemas.microsoft.com/office/drawing/2016/5/11/chartex" xmlns:cx6="http://schemas.microsoft.com/office/drawing/2016/5/12/chartex" xmlns:cx7="http://schemas.microsoft.com/office/drawing/2016/5/13/chartex" xmlns:cx8="http://schemas.microsoft.com/office/drawing/2016/5/14/chartex" xmlns:mc="http://schemas.openxmlformats.org/markup-compatibility/2006" xmlns:aink="http://schemas.microsoft.com/office/drawing/2016/ink" xmlns:am3d="http://schemas.microsoft.com/office/drawing/2017/model3d" xmlns:o="urn:schemas-microsoft-com:office:office" xmlns:oel="http://schemas.microsoft.com/office/2019/extlst" xmlns:r="http://schemas.openxmlformats.org/officeDocument/2006/relationships" xmlns:m="http://schemas.openxmlformats.org/officeDocument/2006/math" xmlns:v="urn:schemas-microsoft-com:vml" xmlns:wp14="http://schemas.microsoft.com/office/word/2010/wordprocessingDrawing" xmlns:wp="http://schemas.openxmlformats.org/drawingml/2006/wordprocessingDrawing" xmlns:w10="urn:schemas-microsoft-com:office:word" xmlns:w="http://schemas.openxmlformats.org/wordprocessingml/2006/main" xmlns:w14="http://schemas.microsoft.com/office/word/2010/wordml" xmlns:w15="http://schemas.microsoft.com/office/word/2012/wordml" xmlns:w16cex="http://schemas.microsoft.com/office/word/2018/wordml/cex" xmlns:w16cid="http://schemas.microsoft.com/office/word/2016/wordml/cid" xmlns:w16="http://schemas.microsoft.com/office/word/2018/wordml" xmlns:w16du="http://schemas.microsoft.com/office/word/2023/wordml/word16du" xmlns:w16sdtdh="http://schemas.microsoft.com/office/word/2020/wordml/sdtdatahash" xmlns:w16sdtfl="http://schemas.microsoft.com/office/word/2024/wordml/sdtformatlock" xmlns:w16se="http://schemas.microsoft.com/office/word/2015/wordml/symex" xmlns:wpg="http://schemas.microsoft.com/office/word/2010/wordprocessingGroup" xmlns:wpi="http://schemas.microsoft.com/office/word/2010/wordprocessingInk" xmlns:wne="http://schemas.microsoft.com/office/word/2006/wordml" xmlns:wps="http://schemas.microsoft.com/office/word/2010/wordprocessingShape" mc:Ignorable="w14 w15 w16se w16cid w16 w16cex w16sdtdh w16sdtfl w16du wp14">
+  <w:footnote w:type="separator" w:id="-1">
+    <w:p>
+      <w:pPr>
+        <w:spacing w:after="0" w:line="240" w:lineRule="auto"/>
+      </w:pPr>
+      <w:r>
+        <w:separator/>
+      </w:r>
+    </w:p>
+  </w:footnote>
+  <w:footnote w:type="continuationSeparator" w:id="0">
+    <w:p>
+      <w:pPr>
+        <w:spacing w:after="0" w:line="240" w:lineRule="auto"/>
+      </w:pPr>
+      <w:r>
+        <w:continuationSeparator/>
+      </w:r>
+    </w:p>
+  </w:footnote>
+</w:footnotes>
 </file>
 
 <file path=word/numbering.xml><?xml version="1.0" encoding="utf-8"?>
@@ -2164,7 +2566,7 @@
         <v:path o:extrusionok="f" gradientshapeok="t" o:connecttype="rect"/>
         <o:lock v:ext="edit" aspectratio="t"/>
       </v:shapetype>
-      <v:shape id="_x0000_i1026" type="#_x0000_t75" style="width:11.5pt;height:11.5pt" o:bullet="t">
+      <v:shape id="_x0000_i1046" type="#_x0000_t75" style="width:11.5pt;height:11.5pt" o:bullet="t">
         <v:imagedata r:id="rId1" o:title="mso8479"/>
       </v:shape>
     </w:pict>
@@ -14371,7 +14773,6 @@
     <w:name w:val="Normal (Web)"/>
     <w:basedOn w:val="Normal"/>
     <w:uiPriority w:val="99"/>
-    <w:semiHidden/>
     <w:unhideWhenUsed/>
     <w:rsid w:val="000233AA"/>
     <w:pPr>
@@ -14708,7 +15109,12 @@
 </file>
 
 <file path=customXml/item1.xml><?xml version="1.0" encoding="utf-8"?>
-<b:Sources xmlns:b="http://schemas.openxmlformats.org/officeDocument/2006/bibliography" xmlns="http://schemas.openxmlformats.org/officeDocument/2006/bibliography" SelectedStyle="/APA.XSL" StyleName="APA"/>
+<?mso-contentType ?>
+<FormTemplates xmlns="http://schemas.microsoft.com/sharepoint/v3/contenttype/forms">
+  <Display>DocumentLibraryForm</Display>
+  <Edit>DocumentLibraryForm</Edit>
+  <New>DocumentLibraryForm</New>
+</FormTemplates>
 </file>
 
 <file path=customXml/item2.xml><?xml version="1.0" encoding="utf-8"?>
@@ -14862,12 +15268,7 @@
 </file>
 
 <file path=customXml/item3.xml><?xml version="1.0" encoding="utf-8"?>
-<?mso-contentType ?>
-<FormTemplates xmlns="http://schemas.microsoft.com/sharepoint/v3/contenttype/forms">
-  <Display>DocumentLibraryForm</Display>
-  <Edit>DocumentLibraryForm</Edit>
-  <New>DocumentLibraryForm</New>
-</FormTemplates>
+<b:Sources xmlns:b="http://schemas.openxmlformats.org/officeDocument/2006/bibliography" xmlns="http://schemas.openxmlformats.org/officeDocument/2006/bibliography" SelectedStyle="/APA.XSL" StyleName="APA"/>
 </file>
 
 <file path=customXml/item4.xml><?xml version="1.0" encoding="utf-8"?>
@@ -14879,9 +15280,9 @@
 </file>
 
 <file path=customXml/itemProps1.xml><?xml version="1.0" encoding="utf-8"?>
-<ds:datastoreItem xmlns:ds="http://schemas.openxmlformats.org/officeDocument/2006/customXml" ds:itemID="{EF278816-EC6F-A645-907D-7F25AECB1D4A}">
+<ds:datastoreItem xmlns:ds="http://schemas.openxmlformats.org/officeDocument/2006/customXml" ds:itemID="{F2204FEE-F704-4E1A-971A-54AACAA465C3}">
   <ds:schemaRefs>
-    <ds:schemaRef ds:uri="http://schemas.openxmlformats.org/officeDocument/2006/bibliography"/>
+    <ds:schemaRef ds:uri="http://schemas.microsoft.com/sharepoint/v3/contenttype/forms"/>
   </ds:schemaRefs>
 </ds:datastoreItem>
 </file>
@@ -14905,9 +15306,9 @@
 </file>
 
 <file path=customXml/itemProps3.xml><?xml version="1.0" encoding="utf-8"?>
-<ds:datastoreItem xmlns:ds="http://schemas.openxmlformats.org/officeDocument/2006/customXml" ds:itemID="{F2204FEE-F704-4E1A-971A-54AACAA465C3}">
+<ds:datastoreItem xmlns:ds="http://schemas.openxmlformats.org/officeDocument/2006/customXml" ds:itemID="{EF278816-EC6F-A645-907D-7F25AECB1D4A}">
   <ds:schemaRefs>
-    <ds:schemaRef ds:uri="http://schemas.microsoft.com/sharepoint/v3/contenttype/forms"/>
+    <ds:schemaRef ds:uri="http://schemas.openxmlformats.org/officeDocument/2006/bibliography"/>
   </ds:schemaRefs>
 </ds:datastoreItem>
 </file>
@@ -14916,14 +15317,8 @@
 <ds:datastoreItem xmlns:ds="http://schemas.openxmlformats.org/officeDocument/2006/customXml" ds:itemID="{11F216FD-2F83-4B98-953B-A95FB44795A4}">
   <ds:schemaRefs>
     <ds:schemaRef ds:uri="http://schemas.microsoft.com/office/2006/metadata/properties"/>
-    <ds:schemaRef ds:uri="http://www.w3.org/XML/1998/namespace"/>
     <ds:schemaRef ds:uri="http://schemas.microsoft.com/office/infopath/2007/PartnerControls"/>
     <ds:schemaRef ds:uri="fec5ff7d-5070-45a8-bb5d-bb46cf827e58"/>
-    <ds:schemaRef ds:uri="http://schemas.microsoft.com/office/2006/documentManagement/types"/>
-    <ds:schemaRef ds:uri="http://purl.org/dc/elements/1.1/"/>
-    <ds:schemaRef ds:uri="http://schemas.openxmlformats.org/package/2006/metadata/core-properties"/>
-    <ds:schemaRef ds:uri="http://purl.org/dc/dcmitype/"/>
-    <ds:schemaRef ds:uri="http://purl.org/dc/terms/"/>
   </ds:schemaRefs>
 </ds:datastoreItem>
 </file>
</xml_diff>